<commit_message>
save result in backend and correct the working of project
</commit_message>
<xml_diff>
--- a/server/data/result.docx
+++ b/server/data/result.docx
@@ -69,14 +69,14 @@
         <w:tc>
           <w:p>
             <w:r>
-              <w:t xml:space="preserve">Ungrouped</w:t>
-            </w:r>
-          </w:p>
-        </w:tc>
-        <w:tc>
-          <w:p>
-            <w:r>
-              <w:t xml:space="preserve">10</w:t>
+              <w:t xml:space="preserve">Not Available</w:t>
+            </w:r>
+          </w:p>
+        </w:tc>
+        <w:tc>
+          <w:p>
+            <w:r>
+              <w:t xml:space="preserve">5</w:t>
             </w:r>
           </w:p>
         </w:tc>
@@ -101,7 +101,7 @@
           <w:szCs w:val="24"/>
         </w:rPr>
         <w:t xml:space="preserve">
-Student Name: Ungrouped</w:t>
+Student Name: Not Available</w:t>
       </w:r>
     </w:p>
     <w:tbl>
@@ -155,14 +155,14 @@
         <w:tc>
           <w:p>
             <w:r>
-              <w:t xml:space="preserve">8</w:t>
-            </w:r>
-          </w:p>
-        </w:tc>
-        <w:tc>
-          <w:p>
-            <w:r>
-              <w:t xml:space="preserve">Partially Correct</w:t>
+              <w:t xml:space="preserve">1</w:t>
+            </w:r>
+          </w:p>
+        </w:tc>
+        <w:tc>
+          <w:p>
+            <w:r>
+              <w:t xml:space="preserve">No</w:t>
             </w:r>
           </w:p>
         </w:tc>
@@ -179,7 +179,7 @@
         <w:spacing w:after="100"/>
       </w:pPr>
       <w:r>
-        <w:t xml:space="preserve">"pay as you wish" and "vision" keywords from the rubric are missing. The answer focuses more on the technical aspects and less on the business model aspects implied by these keywords.</w:t>
+        <w:t xml:space="preserve">The student's answer is far too simplistic and inaccurate.  It fails to capture the core concepts of cloud computing, such as on-demand self-service, broad network access, resource pooling, rapid elasticity, and measured service.</w:t>
       </w:r>
     </w:p>
     <w:p>
@@ -193,7 +193,7 @@
         <w:spacing w:after="100"/>
       </w:pPr>
       <w:r>
-        <w:t xml:space="preserve">None. The student's answer is largely correct and covers the core concept of cloud computing.</w:t>
+        <w:t xml:space="preserve">The answer incorrectly defines cloud computing as simply communicating over the internet and making friends.  This is a misunderstanding of the technology's fundamental purpose and capabilities.</w:t>
       </w:r>
     </w:p>
     <w:p>
@@ -202,7 +202,7 @@
       </w:pPr>
       <w:r>
         <w:t xml:space="preserve">
-Total Marks: 10</w:t>
+Total Marks: 5</w:t>
       </w:r>
     </w:p>
     <w:p>
@@ -242,17 +242,9 @@
         <w:ind w:left="720"/>
       </w:pPr>
       <w:r>
-        <w:t xml:space="preserve">what is cloud computing ?
-Ans cloud computing is the det -
--ry of computing services, such as
-servers, storage, databases, networking 
-and software - over the internet 
-("the cloud") . it also allows user 
-to access and managed resources 
-on-demand with out needing 
-physical infrastructure making 
-it scalable, cost-effective &amp; 
-efficient .</w:t>
+        <w:t xml:space="preserve">Q1. what is cloud computing?  
+Ans: The cloud computing is to communicate over internet.  
+people provide services and make friend.  </w:t>
       </w:r>
     </w:p>
     <w:sectPr>

</xml_diff>